<commit_message>
Updating stat lab code
</commit_message>
<xml_diff>
--- a/Graphs for all stats/Descriptive hormon data-for t&E.docx
+++ b/Graphs for all stats/Descriptive hormon data-for t&E.docx
@@ -1,6 +1,6 @@
 
 <file path=word/document.xml><?xml version="1.0" encoding="utf-8"?>
-<w:document xmlns:wpc="http://schemas.microsoft.com/office/word/2010/wordprocessingCanvas" xmlns:cx="http://schemas.microsoft.com/office/drawing/2014/chartex" xmlns:cx1="http://schemas.microsoft.com/office/drawing/2015/9/8/chartex" xmlns:cx2="http://schemas.microsoft.com/office/drawing/2015/10/21/chartex" xmlns:cx3="http://schemas.microsoft.com/office/drawing/2016/5/9/chartex" xmlns:cx4="http://schemas.microsoft.com/office/drawing/2016/5/10/chartex" xmlns:cx5="http://schemas.microsoft.com/office/drawing/2016/5/11/chartex" xmlns:cx6="http://schemas.microsoft.com/office/drawing/2016/5/12/chartex" xmlns:cx7="http://schemas.microsoft.com/office/drawing/2016/5/13/chartex" xmlns:cx8="http://schemas.microsoft.com/office/drawing/2016/5/14/chartex" xmlns:mc="http://schemas.openxmlformats.org/markup-compatibility/2006" xmlns:aink="http://schemas.microsoft.com/office/drawing/2016/ink" xmlns:am3d="http://schemas.microsoft.com/office/drawing/2017/model3d" xmlns:o="urn:schemas-microsoft-com:office:office" xmlns:r="http://schemas.openxmlformats.org/officeDocument/2006/relationships" xmlns:m="http://schemas.openxmlformats.org/officeDocument/2006/math" xmlns:v="urn:schemas-microsoft-com:vml" xmlns:wp14="http://schemas.microsoft.com/office/word/2010/wordprocessingDrawing" xmlns:wp="http://schemas.openxmlformats.org/drawingml/2006/wordprocessingDrawing" xmlns:w10="urn:schemas-microsoft-com:office:word" xmlns:w="http://schemas.openxmlformats.org/wordprocessingml/2006/main" xmlns:w14="http://schemas.microsoft.com/office/word/2010/wordml" xmlns:w15="http://schemas.microsoft.com/office/word/2012/wordml" xmlns:w16cex="http://schemas.microsoft.com/office/word/2018/wordml/cex" xmlns:w16cid="http://schemas.microsoft.com/office/word/2016/wordml/cid" xmlns:w16="http://schemas.microsoft.com/office/word/2018/wordml" xmlns:w16se="http://schemas.microsoft.com/office/word/2015/wordml/symex" xmlns:wpg="http://schemas.microsoft.com/office/word/2010/wordprocessingGroup" xmlns:wpi="http://schemas.microsoft.com/office/word/2010/wordprocessingInk" xmlns:wne="http://schemas.microsoft.com/office/word/2006/wordml" xmlns:wps="http://schemas.microsoft.com/office/word/2010/wordprocessingShape" mc:Ignorable="w14 w15 w16se w16cid w16 w16cex wp14">
+<w:document xmlns:wpc="http://schemas.microsoft.com/office/word/2010/wordprocessingCanvas" xmlns:cx="http://schemas.microsoft.com/office/drawing/2014/chartex" xmlns:cx1="http://schemas.microsoft.com/office/drawing/2015/9/8/chartex" xmlns:cx2="http://schemas.microsoft.com/office/drawing/2015/10/21/chartex" xmlns:cx3="http://schemas.microsoft.com/office/drawing/2016/5/9/chartex" xmlns:cx4="http://schemas.microsoft.com/office/drawing/2016/5/10/chartex" xmlns:cx5="http://schemas.microsoft.com/office/drawing/2016/5/11/chartex" xmlns:cx6="http://schemas.microsoft.com/office/drawing/2016/5/12/chartex" xmlns:cx7="http://schemas.microsoft.com/office/drawing/2016/5/13/chartex" xmlns:cx8="http://schemas.microsoft.com/office/drawing/2016/5/14/chartex" xmlns:mc="http://schemas.openxmlformats.org/markup-compatibility/2006" xmlns:aink="http://schemas.microsoft.com/office/drawing/2016/ink" xmlns:am3d="http://schemas.microsoft.com/office/drawing/2017/model3d" xmlns:o="urn:schemas-microsoft-com:office:office" xmlns:r="http://schemas.openxmlformats.org/officeDocument/2006/relationships" xmlns:m="http://schemas.openxmlformats.org/officeDocument/2006/math" xmlns:v="urn:schemas-microsoft-com:vml" xmlns:wp14="http://schemas.microsoft.com/office/word/2010/wordprocessingDrawing" xmlns:wp="http://schemas.openxmlformats.org/drawingml/2006/wordprocessingDrawing" xmlns:w10="urn:schemas-microsoft-com:office:word" xmlns:w="http://schemas.openxmlformats.org/wordprocessingml/2006/main" xmlns:w14="http://schemas.microsoft.com/office/word/2010/wordml" xmlns:w15="http://schemas.microsoft.com/office/word/2012/wordml" xmlns:w16cex="http://schemas.microsoft.com/office/word/2018/wordml/cex" xmlns:w16cid="http://schemas.microsoft.com/office/word/2016/wordml/cid" xmlns:w16="http://schemas.microsoft.com/office/word/2018/wordml" xmlns:w16sdtdh="http://schemas.microsoft.com/office/word/2020/wordml/sdtdatahash" xmlns:w16se="http://schemas.microsoft.com/office/word/2015/wordml/symex" xmlns:wpg="http://schemas.microsoft.com/office/word/2010/wordprocessingGroup" xmlns:wpi="http://schemas.microsoft.com/office/word/2010/wordprocessingInk" xmlns:wne="http://schemas.microsoft.com/office/word/2006/wordml" xmlns:wps="http://schemas.microsoft.com/office/word/2010/wordprocessingShape" mc:Ignorable="w14 w15 w16se w16cid w16 w16cex w16sdtdh wp14">
   <w:body>
     <w:p/>
     <w:p/>
@@ -140,7 +140,6 @@
                 <w:bCs/>
               </w:rPr>
             </w:pPr>
-            <w:proofErr w:type="spellStart"/>
             <w:r>
               <w:rPr>
                 <w:b/>
@@ -148,7 +147,6 @@
               </w:rPr>
               <w:t>Cort</w:t>
             </w:r>
-            <w:proofErr w:type="spellEnd"/>
           </w:p>
         </w:tc>
       </w:tr>
@@ -699,7 +697,13 @@
         <w:t xml:space="preserve">The following are the same graph, but they underline the </w:t>
       </w:r>
       <w:r>
-        <w:t xml:space="preserve">mean and they have a 95% interval where the data are. </w:t>
+        <w:t>mean</w:t>
+      </w:r>
+      <w:r>
+        <w:t>,</w:t>
+      </w:r>
+      <w:r>
+        <w:t xml:space="preserve"> and they have a 95% interval where the data are. </w:t>
       </w:r>
     </w:p>
     <w:p>
@@ -1200,7 +1204,7 @@
 </file>
 
 <file path=word/styles.xml><?xml version="1.0" encoding="utf-8"?>
-<w:styles xmlns:mc="http://schemas.openxmlformats.org/markup-compatibility/2006" xmlns:r="http://schemas.openxmlformats.org/officeDocument/2006/relationships" xmlns:w="http://schemas.openxmlformats.org/wordprocessingml/2006/main" xmlns:w14="http://schemas.microsoft.com/office/word/2010/wordml" xmlns:w15="http://schemas.microsoft.com/office/word/2012/wordml" xmlns:w16cex="http://schemas.microsoft.com/office/word/2018/wordml/cex" xmlns:w16cid="http://schemas.microsoft.com/office/word/2016/wordml/cid" xmlns:w16="http://schemas.microsoft.com/office/word/2018/wordml" xmlns:w16se="http://schemas.microsoft.com/office/word/2015/wordml/symex" mc:Ignorable="w14 w15 w16se w16cid w16 w16cex">
+<w:styles xmlns:mc="http://schemas.openxmlformats.org/markup-compatibility/2006" xmlns:r="http://schemas.openxmlformats.org/officeDocument/2006/relationships" xmlns:w="http://schemas.openxmlformats.org/wordprocessingml/2006/main" xmlns:w14="http://schemas.microsoft.com/office/word/2010/wordml" xmlns:w15="http://schemas.microsoft.com/office/word/2012/wordml" xmlns:w16cex="http://schemas.microsoft.com/office/word/2018/wordml/cex" xmlns:w16cid="http://schemas.microsoft.com/office/word/2016/wordml/cid" xmlns:w16="http://schemas.microsoft.com/office/word/2018/wordml" xmlns:w16sdtdh="http://schemas.microsoft.com/office/word/2020/wordml/sdtdatahash" xmlns:w16se="http://schemas.microsoft.com/office/word/2015/wordml/symex" mc:Ignorable="w14 w15 w16se w16cid w16 w16cex w16sdtdh">
   <w:docDefaults>
     <w:rPrDefault>
       <w:rPr>

</xml_diff>